<commit_message>
Korrektur und Fertigstellung Optimierung Doku
</commit_message>
<xml_diff>
--- a/Literatur-Optimierung/Optimierung_des_Urplans.docx
+++ b/Literatur-Optimierung/Optimierung_des_Urplans.docx
@@ -29,7 +29,13 @@
         <w:jc w:val="both"/>
       </w:pPr>
       <w:r>
-        <w:t xml:space="preserve">Nachdem unsere Informations-Recherche zur Stundenplanerstellung ergeben hat, dass die Erstellung des bestmöglichen Stundenplans in zwei Schritten erfolgt, haben wir uns vorrangig mit dem ersten Schritt, der sog. Urplanerstellung beschäftigt. Als wir dafür einen Algorithmus entworfen hatten, haben wir mit der Einarbeitung in die Optimierung dieses </w:t>
+        <w:t xml:space="preserve">Nachdem unsere Informations-Recherche zur Stundenplanerstellung ergeben hat, dass die Erstellung des bestmöglichen Stundenplans in zwei Schritten erfolgt, haben wir uns vorrangig </w:t>
+      </w:r>
+      <w:r>
+        <w:t>mit dem ersten Schritt, der sogenannten</w:t>
+      </w:r>
+      <w:r>
+        <w:t xml:space="preserve"> Urplanerstellung beschäftigt. Als wir dafür einen Algorithmus entworfen hatten, haben wir mit der Einarbeitung in die Optimierung dieses </w:t>
       </w:r>
       <w:proofErr w:type="spellStart"/>
       <w:r>
@@ -40,7 +46,13 @@
       </w:r>
       <w:proofErr w:type="spellEnd"/>
       <w:r>
-        <w:t xml:space="preserve"> begonnen. Dazu haben wir eine Internet-Recherche bzgl. der Problematik durchgeführt und uns zuerst eini</w:t>
+        <w:t xml:space="preserve"> begonnen. Dazu haben wir eine Internet-Recherche</w:t>
+      </w:r>
+      <w:r>
+        <w:t xml:space="preserve"> bezüglich</w:t>
+      </w:r>
+      <w:r>
+        <w:t xml:space="preserve"> der Problematik durchgeführt und zuerst eini</w:t>
       </w:r>
       <w:r>
         <w:t>ge Dokumente hierzu gespeichert und durchgelesen. Die Dokumente sind im Ordner „</w:t>
@@ -107,7 +119,13 @@
         <w:t xml:space="preserve"> Grobk</w:t>
       </w:r>
       <w:r>
-        <w:t>onzept für die Optimierung des Stundenplans erarbeitet, welches wie folgt aussieht. Die Minimierung der Wegstrecke spielt in unserem Beispiel keine Rolle, stellt aber für die komplette Abbildung der Hochschul-Stundenpläne eine nicht verzichtbare Optimierungsphase dar.</w:t>
+        <w:t>onzept für die Optimierung des Stundenplans erarbeitet, welches wie folgt aussieht. Die Minimierung der Wegstr</w:t>
+      </w:r>
+      <w:r>
+        <w:t>e</w:t>
+      </w:r>
+      <w:r>
+        <w:t>cke spielt in unserem Beispiel keine Rolle, stellt aber für die komplette Abbildung der Hochschul-Stundenpläne eine nicht verzichtbare Optimierungsphase dar.</w:t>
       </w:r>
     </w:p>
     <w:p>
@@ -121,7 +139,7 @@
         <w:jc w:val="both"/>
       </w:pPr>
       <w:r>
-        <w:object w:dxaOrig="10827" w:dyaOrig="1189">
+        <w:object w:dxaOrig="10827" w:dyaOrig="1189" w14:anchorId="3F5D68A0">
           <v:shapetype id="_x0000_t75" coordsize="21600,21600" o:spt="75" o:preferrelative="t" path="m@4@5l@4@11@9@11@9@5xe" filled="f" stroked="f">
             <v:stroke joinstyle="miter"/>
             <v:formulas>
@@ -144,7 +162,7 @@
           <v:shape id="_x0000_i1025" type="#_x0000_t75" style="width:453.3pt;height:49.45pt" o:ole="">
             <v:imagedata r:id="rId6" o:title=""/>
           </v:shape>
-          <o:OLEObject Type="Embed" ProgID="Visio.Drawing.11" ShapeID="_x0000_i1025" DrawAspect="Content" ObjectID="_1483534988" r:id="rId7"/>
+          <o:OLEObject Type="Embed" ProgID="Visio.Drawing.11" ShapeID="_x0000_i1025" DrawAspect="Content" ObjectID="_1483612544" r:id="rId7"/>
         </w:object>
       </w:r>
     </w:p>
@@ -172,6 +190,9 @@
         <w:t>1</w:t>
       </w:r>
       <w:r>
+        <w:rPr>
+          <w:noProof/>
+        </w:rPr>
         <w:fldChar w:fldCharType="end"/>
       </w:r>
       <w:r>
@@ -188,10 +209,22 @@
         <w:jc w:val="both"/>
       </w:pPr>
       <w:r>
-        <w:t>Hierbei erfolgt die Optimierung in verschiedenen Phasen, welche in festgelegter Reihenfolge durchlaufen werden. Der Optimierungszustand einer Phase bleibt bei der nächsten Phase bestehen und ist deren Anfangszustand.</w:t>
-      </w:r>
-      <w:r>
-        <w:t xml:space="preserve"> Jede Phase konzentriert sich also auf ein bestimmtes Problem, verschlechtert dabei aber nicht die vorherigen Optimierungszustände, berücksichtig allerdings auch keine der Ziele der folgenden Phasen.</w:t>
+        <w:t>Hierbei erfolgt die Optimierung in verschiedenen Phasen, welche in festgelegter Reihenfolge durc</w:t>
+      </w:r>
+      <w:r>
+        <w:t>h</w:t>
+      </w:r>
+      <w:r>
+        <w:t>laufen werden. Der Optimierungszustand einer Phase bleibt bei der nächsten Phase bestehen und ist deren Anfangszustand.</w:t>
+      </w:r>
+      <w:r>
+        <w:t xml:space="preserve"> Jede Phase konzentriert sich also auf ein bestimmtes Problem, verschlechtert dabei aber nicht die vorherigen Optimierungszustände, berücksichtig</w:t>
+      </w:r>
+      <w:r>
+        <w:t>t</w:t>
+      </w:r>
+      <w:r>
+        <w:t xml:space="preserve"> allerdings auch keine der Ziele der folgenden Phasen.</w:t>
       </w:r>
     </w:p>
     <w:p>
@@ -202,7 +235,13 @@
         <w:t xml:space="preserve">Da die Optimierungen durch Evolutionäre Algorithmen (Erklärung folgt weiter unten) </w:t>
       </w:r>
       <w:r>
-        <w:t>errechnet werden hat die Spezialisierung der einzelnen Phasen auch eine positive Auswirkung auf die Effizienz der Berechnungen.</w:t>
+        <w:t>errechnet we</w:t>
+      </w:r>
+      <w:r>
+        <w:t>r</w:t>
+      </w:r>
+      <w:r>
+        <w:t>den hat die Spezialisierung der einzelnen Phasen auch eine positive Auswirkung auf die Effizienz der Berechnungen.</w:t>
       </w:r>
     </w:p>
     <w:p>
@@ -249,13 +288,19 @@
         <w:t xml:space="preserve"> ganzzahliges lineares Optimierungsproblem handelt. </w:t>
       </w:r>
       <w:r>
-        <w:t xml:space="preserve">Dessen Nebenbedingungen können in weiche und harte Nebenbedingungen unterteilt werden, wobei harte Nebenbedingungen als Muss-Bedingungen und die weiche Nebenbedingungen als wünschenswert, aber nicht zwingend notwendig, </w:t>
-      </w:r>
-      <w:r>
-        <w:t>angesehen werden können</w:t>
-      </w:r>
-      <w:r>
-        <w:t>. Damit ein Algorithmus die weichen Nebenbedingungen in der Berechnung berücksichtigen kann, ist deren Verletzung erlaubt, wird aber durch eine Verschlechterung des Ergebnisses „bestraft“.</w:t>
+        <w:t>Dessen Nebenbedingungen kö</w:t>
+      </w:r>
+      <w:r>
+        <w:t>n</w:t>
+      </w:r>
+      <w:r>
+        <w:t>nen in weiche und harte Nebenbedingungen unterteilt werden, wobei harte Nebenbedingungen als Muss-Bedingungen und die weiche Nebenbedingungen als wünschenswert, aber nicht zwingend notwendig, angesehen werden können. Damit ein Algorithmus die weichen Nebenbedingungen in der Berechnung berücksichtigen kann, ist deren Verletzung erlaubt, wird aber durch eine Verschlec</w:t>
+      </w:r>
+      <w:r>
+        <w:t>h</w:t>
+      </w:r>
+      <w:r>
+        <w:t>terung des Ergebnisses „bestraft“.</w:t>
       </w:r>
     </w:p>
     <w:p>
@@ -278,7 +323,13 @@
         <w:t xml:space="preserve"> zuerst harte und weiche </w:t>
       </w:r>
       <w:r>
-        <w:t>Nebenbedingungen aufgestellt.</w:t>
+        <w:t>Nebenb</w:t>
+      </w:r>
+      <w:r>
+        <w:t>e</w:t>
+      </w:r>
+      <w:r>
+        <w:t>dingungen aufgestellt.</w:t>
       </w:r>
     </w:p>
     <w:p>
@@ -304,19 +355,7 @@
         <w:jc w:val="both"/>
       </w:pPr>
       <w:r>
-        <w:t xml:space="preserve">Ein Dozent kann nur </w:t>
-      </w:r>
-      <w:r>
-        <w:t>ein Modul</w:t>
-      </w:r>
-      <w:r>
-        <w:t xml:space="preserve"> zu</w:t>
-      </w:r>
-      <w:r>
-        <w:t>r</w:t>
-      </w:r>
-      <w:r>
-        <w:t xml:space="preserve"> gleichen Zeit halten.</w:t>
+        <w:t>Ein Dozent kann nur ein Modul zur gleichen Zeit halten.</w:t>
       </w:r>
     </w:p>
     <w:p>
@@ -455,13 +494,30 @@
         <w:jc w:val="both"/>
       </w:pPr>
       <w:r>
-        <w:t xml:space="preserve">Insgesamt kann es aber sein, dass es keine Lösung für das Problem gibt, das alle harten Nebenbedingungen erfüllt. Das Hauptziel muss also sein, so viele Module wie möglich Konfliktfrei zuzuweisen. </w:t>
-      </w:r>
-      <w:r>
-        <w:rPr>
-          <w:color w:val="00B0F0"/>
-        </w:rPr>
-        <w:t>[Mist, beschreibe ich hier gerade die Urplanerstellung???]</w:t>
+        <w:t>Insgesamt kann es aber sein, dass es keine Lösung für das Problem gibt, das alle harten Nebenbedi</w:t>
+      </w:r>
+      <w:r>
+        <w:t>n</w:t>
+      </w:r>
+      <w:r>
+        <w:t xml:space="preserve">gungen erfüllt. Das Hauptziel muss also sein, so viele Module wie möglich Konfliktfrei zuzuweisen. </w:t>
+      </w:r>
+      <w:r>
+        <w:t xml:space="preserve">Der Großteil dieser Nebenbedingungen wird aber bereits bei der Erstellung des </w:t>
+      </w:r>
+      <w:proofErr w:type="spellStart"/>
+      <w:r>
+        <w:t>Urplans</w:t>
+      </w:r>
+      <w:proofErr w:type="spellEnd"/>
+      <w:r>
+        <w:t xml:space="preserve"> berücksic</w:t>
+      </w:r>
+      <w:r>
+        <w:t>h</w:t>
+      </w:r>
+      <w:r>
+        <w:t>tigt.</w:t>
       </w:r>
     </w:p>
     <w:p>
@@ -482,42 +538,33 @@
         <w:jc w:val="both"/>
       </w:pPr>
       <w:r>
-        <w:t>Evolutionäre Algorithmen versuchen</w:t>
-      </w:r>
-      <w:r>
-        <w:t>, die Prinzipien der natürlichen Evolution im Computer nachzubilden, um damit Problemlösungen quasi zu züchten anstatt sie analytisch zu berechnen.</w:t>
-      </w:r>
-      <w:r>
-        <w:t xml:space="preserve"> </w:t>
-      </w:r>
-      <w:r>
-        <w:t xml:space="preserve">Im Gegensatz zu vielen anderen Optimierungsverfahren arbeiten </w:t>
-      </w:r>
-      <w:r>
-        <w:t>e</w:t>
-      </w:r>
-      <w:r>
-        <w:t xml:space="preserve">volutionäre Algorithmen mit einer Menge von Lösungen gleichzeitig, </w:t>
-      </w:r>
-      <w:r>
-        <w:t>die als</w:t>
-      </w:r>
-      <w:r>
-        <w:t xml:space="preserve"> Population</w:t>
-      </w:r>
-      <w:r>
-        <w:t xml:space="preserve"> bezeichnet ist</w:t>
-      </w:r>
-      <w:r>
-        <w:t>.</w:t>
-      </w:r>
-    </w:p>
-    <w:p>
-      <w:pPr>
-        <w:jc w:val="both"/>
-      </w:pPr>
-      <w:r>
-        <w:t>Der prinzipielle Ablauf evolutionärer Algorithmen in der folgenden Grafik dargestellt.</w:t>
+        <w:t>Evolutionäre Algorithmen versuchen, die Prinzipien der natürlichen Evolution im Computer nachz</w:t>
+      </w:r>
+      <w:r>
+        <w:t>u</w:t>
+      </w:r>
+      <w:r>
+        <w:t>bilden, um damit Problemlösungen quasi zu züchten anstatt sie analytisch zu berechnen. Im Gege</w:t>
+      </w:r>
+      <w:r>
+        <w:t>n</w:t>
+      </w:r>
+      <w:r>
+        <w:t>satz zu vielen anderen Optimierungsverfahren arbeiten evolutionäre Algorithmen mit einer Menge von Lösungen gleichzeitig, die als Population bezeichnet ist.</w:t>
+      </w:r>
+    </w:p>
+    <w:p>
+      <w:pPr>
+        <w:jc w:val="both"/>
+      </w:pPr>
+      <w:r>
+        <w:t>Der prinzipielle Ablauf evolutionärer Algorithmen</w:t>
+      </w:r>
+      <w:r>
+        <w:t xml:space="preserve"> ist</w:t>
+      </w:r>
+      <w:r>
+        <w:t xml:space="preserve"> in der folgenden Grafik dargestellt.</w:t>
       </w:r>
     </w:p>
     <w:p>
@@ -531,7 +578,7 @@
           <w:lang w:eastAsia="de-DE"/>
         </w:rPr>
         <w:drawing>
-          <wp:inline distT="0" distB="0" distL="0" distR="0" wp14:anchorId="667C95B6" wp14:editId="548857F5">
+          <wp:inline distT="0" distB="0" distL="0" distR="0" wp14:anchorId="7D8396B7" wp14:editId="3C39ED75">
             <wp:extent cx="3912042" cy="3520069"/>
             <wp:effectExtent l="0" t="0" r="0" b="4445"/>
             <wp:docPr id="1" name="Grafik 1"/>
@@ -591,18 +638,21 @@
         <w:t>2</w:t>
       </w:r>
       <w:r>
+        <w:rPr>
+          <w:noProof/>
+        </w:rPr>
         <w:fldChar w:fldCharType="end"/>
       </w:r>
       <w:r>
         <w:t xml:space="preserve">: </w:t>
       </w:r>
       <w:r>
-        <w:t xml:space="preserve">Prinzipieller </w:t>
+        <w:t>Prinzipieller Ablauf evolutionärer Algorithmus</w:t>
       </w:r>
       <w:bookmarkStart w:id="0" w:name="_GoBack"/>
       <w:bookmarkEnd w:id="0"/>
       <w:r>
-        <w:t>Ablauf evolutionärer Algorithmus (</w:t>
+        <w:t xml:space="preserve"> (</w:t>
       </w:r>
       <w:r>
         <w:t xml:space="preserve">Quelle: </w:t>
@@ -628,24 +678,49 @@
       </w:r>
       <w:proofErr w:type="spellEnd"/>
       <w:r>
-        <w:t xml:space="preserve">, welcher einen Zyklus durchläuft, indem die Partnerwahl, die Erzeugung von Nachkommen und eine Bewertung stattfinden. Aus der Menge der Eltern und Nachkommen wird nach definierten Akzeptanzregeln (u. a. Nebenbedingungen) eine Nachfolgergeneration mit </w:t>
+        <w:t>, welcher einen Zyklus durchläuft, indem die Partnerwahl, die Erzeugung von Nachkommen und eine Bewertung stattfinden. Aus der Menge der Eltern und Nachkommen wird nach definierten Akzeptanzregeln (u. a. Nebenbedingu</w:t>
+      </w:r>
+      <w:r>
+        <w:t>n</w:t>
+      </w:r>
+      <w:r>
+        <w:t>gen) ei</w:t>
+      </w:r>
+      <w:r>
+        <w:t>ne Nachfolgergeneration mit der</w:t>
+      </w:r>
+      <w:r>
+        <w:t>selben Größe der Startpopulation gebildet. Danach folgt die Überprüfung hinsichtlich Abbruchkriterien</w:t>
+      </w:r>
+      <w:r>
+        <w:t>, wie z. B</w:t>
+      </w:r>
+      <w:r>
+        <w:t>. das Erreichen eines Generationenlimits oder einer Mindestqualität oder ein Stagnation in der Ergebnisqualität.</w:t>
+      </w:r>
+    </w:p>
+    <w:p>
+      <w:pPr>
+        <w:keepNext/>
+        <w:jc w:val="both"/>
+      </w:pPr>
+    </w:p>
+    <w:p>
+      <w:pPr>
+        <w:keepNext/>
+        <w:jc w:val="both"/>
+      </w:pPr>
+      <w:r>
+        <w:t xml:space="preserve">Aufgrund der Komplexität der Aufgabenstellung und der begrenzten zeitlichen sowie personellen Ressourcen haben wir die Optimierung nicht weiter verfolgen können und uns stattdessen auf die korrekte Erstellung des </w:t>
       </w:r>
       <w:proofErr w:type="spellStart"/>
-      <w:proofErr w:type="gramStart"/>
-      <w:r>
-        <w:t>der selben</w:t>
+      <w:r>
+        <w:t>Urplans</w:t>
       </w:r>
       <w:proofErr w:type="spellEnd"/>
-      <w:proofErr w:type="gramEnd"/>
-      <w:r>
-        <w:t xml:space="preserve"> Größe der Startpopulation gebildet. Danach folgt die Überprüfung hinsichtlich Abbruchkriterien, wie z. b. das Erreichen eines Generationenlimits oder einer Mindestqualität oder ein Stagnation in der Ergebnisqualität.</w:t>
-      </w:r>
-    </w:p>
-    <w:p>
-      <w:pPr>
-        <w:keepNext/>
-        <w:jc w:val="both"/>
-      </w:pPr>
+      <w:r>
+        <w:t xml:space="preserve"> konzentriert.</w:t>
+      </w:r>
     </w:p>
     <w:sectPr>
       <w:pgSz w:w="11906" w:h="16838"/>

</xml_diff>